<commit_message>
finish warehouse and changing warehouse data at all
</commit_message>
<xml_diff>
--- a/RUP/Use Cases/16 Изменение данных склада при изготовлении рубах.docx
+++ b/RUP/Use Cases/16 Изменение данных склада при изготовлении рубах.docx
@@ -45,21 +45,25 @@
       <w:r>
         <w:t xml:space="preserve"> </w:t>
       </w:r>
+      <w:proofErr w:type="spellStart"/>
       <w:r>
         <w:rPr>
           <w:lang w:val="en-US"/>
         </w:rPr>
         <w:t>Speci</w:t>
       </w:r>
+      <w:proofErr w:type="spellEnd"/>
       <w:r>
         <w:t>ﬁ</w:t>
       </w:r>
+      <w:proofErr w:type="spellStart"/>
       <w:r>
         <w:rPr>
           <w:lang w:val="en-US"/>
         </w:rPr>
         <w:t>cation</w:t>
       </w:r>
+      <w:proofErr w:type="spellEnd"/>
       <w:r>
         <w:t>: &lt;</w:t>
       </w:r>
@@ -101,7 +105,6 @@
       <w:r>
         <w:rPr>
           <w:i/>
-          <w:lang w:val="en-US"/>
         </w:rPr>
         <w:t>2</w:t>
       </w:r>
@@ -199,25 +202,54 @@
       </w:r>
     </w:p>
     <w:p>
-      <w:r>
+      <w:pPr>
+        <w:rPr>
+          <w:lang w:val="en-US"/>
+        </w:rPr>
+      </w:pPr>
+      <w:r>
+        <w:rPr>
+          <w:lang w:val="en-US"/>
+        </w:rPr>
         <w:tab/>
         <w:t xml:space="preserve">Primary actor: </w:t>
       </w:r>
       <w:r>
+        <w:rPr>
+          <w:lang w:val="en-US"/>
+        </w:rPr>
         <w:tab/>
+      </w:r>
+      <w:r>
         <w:t>Швея</w:t>
       </w:r>
     </w:p>
     <w:p>
-      <w:r>
+      <w:pPr>
+        <w:rPr>
+          <w:lang w:val="en-US"/>
+        </w:rPr>
+      </w:pPr>
+      <w:r>
+        <w:rPr>
+          <w:lang w:val="en-US"/>
+        </w:rPr>
         <w:tab/>
         <w:t xml:space="preserve">Other actors: </w:t>
       </w:r>
       <w:r>
+        <w:rPr>
+          <w:lang w:val="en-US"/>
+        </w:rPr>
         <w:tab/>
       </w:r>
       <w:r>
+        <w:rPr>
+          <w:lang w:val="en-US"/>
+        </w:rPr>
         <w:tab/>
+      </w:r>
+      <w:r>
         <w:t>Отсутствуют</w:t>
       </w:r>
     </w:p>
@@ -562,141 +594,25 @@
         </w:numPr>
       </w:pPr>
       <w:r>
-        <w:rPr>
-          <w:i/>
-        </w:rPr>
-        <w:t>Если</w:t>
-      </w:r>
-      <w:r>
-        <w:rPr>
-          <w:i/>
-        </w:rPr>
-        <w:tab/>
-      </w:r>
-      <w:r>
-        <w:t>Пользователь прикрепил заказ к запросу на добавление</w:t>
-      </w:r>
-      <w:r>
-        <w:rPr>
-          <w:i/>
-        </w:rPr>
-        <w:br/>
-        <w:t>то</w:t>
-      </w:r>
-      <w:r>
-        <w:rPr>
-          <w:i/>
-        </w:rPr>
-        <w:tab/>
-      </w:r>
-      <w:r>
-        <w:t xml:space="preserve">Система </w:t>
-      </w:r>
-      <w:r>
-        <w:t>проверяет,</w:t>
-      </w:r>
-      <w:r>
-        <w:t xml:space="preserve"> хватает ли добавленных на склад ресурсов для выполнения заказа</w:t>
-      </w:r>
-      <w:r>
-        <w:t>:</w:t>
-      </w:r>
-    </w:p>
-    <w:p>
-      <w:pPr>
-        <w:pStyle w:val="ab"/>
-        <w:numPr>
-          <w:ilvl w:val="1"/>
-          <w:numId w:val="5"/>
-        </w:numPr>
-      </w:pPr>
-      <w:r>
-        <w:rPr>
-          <w:i/>
-        </w:rPr>
-        <w:t>Если</w:t>
-      </w:r>
-      <w:r>
-        <w:rPr>
-          <w:i/>
-        </w:rPr>
-        <w:tab/>
-      </w:r>
-      <w:r>
-        <w:t>Х</w:t>
-      </w:r>
-      <w:r>
-        <w:t>ватает</w:t>
-      </w:r>
-      <w:r>
-        <w:t xml:space="preserve"> ресурсов </w:t>
-      </w:r>
-      <w:r>
-        <w:rPr>
-          <w:i/>
-        </w:rPr>
-        <w:br/>
-        <w:t>то</w:t>
-      </w:r>
-      <w:r>
-        <w:rPr>
-          <w:i/>
-        </w:rPr>
-        <w:tab/>
-      </w:r>
-      <w:r>
-        <w:t>Система устанавливает прогресс текущего состояния заказа в «Выполнен»</w:t>
-      </w:r>
-      <w:r>
-        <w:t>;</w:t>
-      </w:r>
-      <w:r>
-        <w:br/>
-      </w:r>
-      <w:r>
-        <w:rPr>
-          <w:i/>
-        </w:rPr>
+        <w:t>Прецедент заканчивается</w:t>
+      </w:r>
+      <w:r>
+        <w:t xml:space="preserve"> успешно</w:t>
+      </w:r>
+      <w:r>
+        <w:t>.</w:t>
+      </w:r>
+    </w:p>
+    <w:p>
+      <w:pPr>
+        <w:pStyle w:val="2"/>
+        <w:rPr>
+          <w:i w:val="0"/>
+          <w:lang w:val="en-US"/>
+        </w:rPr>
+      </w:pPr>
+      <w:r>
         <w:lastRenderedPageBreak/>
-        <w:t>иначе</w:t>
-      </w:r>
-      <w:r>
-        <w:rPr>
-          <w:i/>
-        </w:rPr>
-        <w:tab/>
-      </w:r>
-      <w:r>
-        <w:t>Система выдает пользователю сообщение, что заказ не был помечен, как выполненный, из-за недостатка ресурсов.</w:t>
-      </w:r>
-    </w:p>
-    <w:p>
-      <w:pPr>
-        <w:pStyle w:val="ab"/>
-        <w:numPr>
-          <w:ilvl w:val="0"/>
-          <w:numId w:val="5"/>
-        </w:numPr>
-      </w:pPr>
-      <w:r>
-        <w:t>Прецедент заканчивается</w:t>
-      </w:r>
-      <w:r>
-        <w:t xml:space="preserve"> успешно</w:t>
-      </w:r>
-      <w:r>
-        <w:t>.</w:t>
-      </w:r>
-    </w:p>
-    <w:p>
-      <w:pPr>
-        <w:pStyle w:val="2"/>
-        <w:rPr>
-          <w:i w:val="0"/>
-          <w:lang w:val="en-US"/>
-        </w:rPr>
-      </w:pPr>
-      <w:r>
         <w:tab/>
       </w:r>
       <w:r>
@@ -718,23 +634,14 @@
         <w:tab/>
       </w:r>
       <w:r>
-        <w:t xml:space="preserve">Альтернативный вариант 1 к шагам </w:t>
-      </w:r>
-      <w:r>
-        <w:t>4, 5, 11 и 12</w:t>
-      </w:r>
-      <w:r>
-        <w:t>:</w:t>
+        <w:t>Альтернативный вариант 1 к шагам 4, 5, 11 и 12:</w:t>
       </w:r>
       <w:r>
         <w:br/>
       </w:r>
       <w:r>
         <w:tab/>
-        <w:t xml:space="preserve">Пользователь отменяет </w:t>
-      </w:r>
-      <w:r>
-        <w:t>изменение склада</w:t>
+        <w:t>Пользователь отменяет изменение склада</w:t>
       </w:r>
     </w:p>
     <w:p>
@@ -751,8 +658,6 @@
       <w:r>
         <w:t xml:space="preserve">атель отменяет изменение </w:t>
       </w:r>
-      <w:bookmarkStart w:id="0" w:name="_GoBack"/>
-      <w:bookmarkEnd w:id="0"/>
       <w:r>
         <w:t>склада.</w:t>
       </w:r>
@@ -918,13 +823,7 @@
         </w:numPr>
       </w:pPr>
       <w:r>
-        <w:t xml:space="preserve">Пользователь вошел в систему в роли </w:t>
-      </w:r>
-      <w:r>
-        <w:t>Швеи</w:t>
-      </w:r>
-      <w:r>
-        <w:t>.</w:t>
+        <w:t>Пользователь вошел в систему в роли Швеи.</w:t>
       </w:r>
     </w:p>
     <w:p>
@@ -936,13 +835,7 @@
         </w:numPr>
       </w:pPr>
       <w:r>
-        <w:t xml:space="preserve">На складе есть </w:t>
-      </w:r>
-      <w:r>
-        <w:t>нити</w:t>
-      </w:r>
-      <w:r>
-        <w:t xml:space="preserve"> для их изъятия.</w:t>
+        <w:t>На складе есть нити для их изъятия.</w:t>
       </w:r>
     </w:p>
     <w:p>
@@ -1120,18 +1013,14 @@
     <w:p>
       <w:r>
         <w:rPr>
-          <w:rFonts w:eastAsia="ヒラギノ角ゴ Pro W3"/>
-          <w:i/>
           <w:noProof/>
-          <w:color w:val="000000"/>
-          <w:szCs w:val="28"/>
           <w:lang w:eastAsia="ru-RU"/>
         </w:rPr>
         <w:drawing>
           <wp:inline distT="0" distB="0" distL="0" distR="0">
-            <wp:extent cx="5400675" cy="4050507"/>
+            <wp:extent cx="6116320" cy="4587240"/>
             <wp:effectExtent l="0" t="0" r="0" b="0"/>
-            <wp:docPr id="1" name="Рисунок 1" descr="C:\Users\802140\AppData\Local\Temp\flaFCED.tmp\Snapshot.png"/>
+            <wp:docPr id="2" name="Рисунок 2" descr="C:\Users\802140\AppData\Local\Temp\fla5830.tmp\Snapshot.png"/>
             <wp:cNvGraphicFramePr>
               <a:graphicFrameLocks xmlns:a="http://schemas.openxmlformats.org/drawingml/2006/main" noChangeAspect="1"/>
             </wp:cNvGraphicFramePr>
@@ -1139,7 +1028,7 @@
               <a:graphicData uri="http://schemas.openxmlformats.org/drawingml/2006/picture">
                 <pic:pic xmlns:pic="http://schemas.openxmlformats.org/drawingml/2006/picture">
                   <pic:nvPicPr>
-                    <pic:cNvPr id="0" name="Picture 1" descr="C:\Users\802140\AppData\Local\Temp\flaFCED.tmp\Snapshot.png"/>
+                    <pic:cNvPr id="0" name="Picture 1" descr="C:\Users\802140\AppData\Local\Temp\fla5830.tmp\Snapshot.png"/>
                     <pic:cNvPicPr>
                       <a:picLocks noChangeAspect="1" noChangeArrowheads="1"/>
                     </pic:cNvPicPr>
@@ -1160,7 +1049,7 @@
                   <pic:spPr bwMode="auto">
                     <a:xfrm>
                       <a:off x="0" y="0"/>
-                      <a:ext cx="5408924" cy="4056694"/>
+                      <a:ext cx="6116320" cy="4587240"/>
                     </a:xfrm>
                     <a:prstGeom prst="rect">
                       <a:avLst/>
@@ -1176,6 +1065,8 @@
           </wp:inline>
         </w:drawing>
       </w:r>
+      <w:bookmarkStart w:id="0" w:name="_GoBack"/>
+      <w:bookmarkEnd w:id="0"/>
     </w:p>
     <w:p>
       <w:r>
@@ -1183,6 +1074,7 @@
           <w:noProof/>
           <w:lang w:eastAsia="ru-RU"/>
         </w:rPr>
+        <w:lastRenderedPageBreak/>
         <w:drawing>
           <wp:inline distT="0" distB="0" distL="0" distR="0">
             <wp:extent cx="6116320" cy="4587240"/>
@@ -1239,7 +1131,6 @@
           <w:noProof/>
           <w:lang w:eastAsia="ru-RU"/>
         </w:rPr>
-        <w:lastRenderedPageBreak/>
         <w:drawing>
           <wp:inline distT="0" distB="0" distL="0" distR="0">
             <wp:extent cx="6116320" cy="3797360"/>

</xml_diff>